<commit_message>
Add review of storage 3-8.
</commit_message>
<xml_diff>
--- a/Отчет о тестировании требований безопасности.docx
+++ b/Отчет о тестировании требований безопасности.docx
@@ -59,12 +59,14 @@
                 <w:lang w:val="en-US"/>
               </w:rPr>
             </w:pPr>
-            <w:r>
-              <w:rPr>
-                <w:lang w:val="en-US"/>
-              </w:rPr>
-              <w:t>Eve Portal</w:t>
-            </w:r>
+            <w:proofErr w:type="spellStart"/>
+            <w:r>
+              <w:rPr>
+                <w:lang w:val="en-US"/>
+              </w:rPr>
+              <w:t>Arknights</w:t>
+            </w:r>
+            <w:proofErr w:type="spellEnd"/>
           </w:p>
         </w:tc>
       </w:tr>
@@ -171,33 +173,15 @@
           </w:tcPr>
           <w:p>
             <w:r>
-              <w:t>Логин, пароль,</w:t>
-            </w:r>
-            <w:r>
-              <w:rPr>
-                <w:lang w:val="de-DE"/>
-              </w:rPr>
-              <w:t xml:space="preserve"> </w:t>
-            </w:r>
-            <w:r>
-              <w:t xml:space="preserve">информация об аккаунте пользователя, </w:t>
-            </w:r>
-            <w:proofErr w:type="spellStart"/>
-            <w:r>
-              <w:rPr>
-                <w:lang w:val="de-DE"/>
-              </w:rPr>
-              <w:t>apikey</w:t>
-            </w:r>
-            <w:proofErr w:type="spellEnd"/>
-            <w:r>
-              <w:rPr>
-                <w:lang w:val="en-US"/>
-              </w:rPr>
-              <w:t xml:space="preserve">s, </w:t>
-            </w:r>
-            <w:r>
-              <w:t>ссылки на ресурсы/данные приложения</w:t>
+              <w:t xml:space="preserve">Информация о соц. сетях пользователя, </w:t>
+            </w:r>
+            <w:proofErr w:type="spellStart"/>
+            <w:r>
+              <w:t>токены</w:t>
+            </w:r>
+            <w:proofErr w:type="spellEnd"/>
+            <w:r>
+              <w:t xml:space="preserve"> доступа и сессии, информация об аккаунте и средствах на аккаунте пользователя</w:t>
             </w:r>
           </w:p>
         </w:tc>
@@ -822,378 +806,398 @@
             <w:r>
               <w:t xml:space="preserve"> Секретных ключей не обнаружено.</w:t>
             </w:r>
+          </w:p>
+        </w:tc>
+      </w:tr>
+      <w:tr>
+        <w:tc>
+          <w:tcPr>
+            <w:tcW w:w="662" w:type="dxa"/>
+          </w:tcPr>
+          <w:p>
+            <w:r>
+              <w:t>1.1.5</w:t>
+            </w:r>
+          </w:p>
+        </w:tc>
+        <w:tc>
+          <w:tcPr>
+            <w:tcW w:w="3149" w:type="dxa"/>
+          </w:tcPr>
+          <w:p>
+            <w:pPr>
+              <w:rPr>
+                <w:lang w:val="en-US"/>
+              </w:rPr>
+            </w:pPr>
+            <w:proofErr w:type="spellStart"/>
+            <w:r>
+              <w:rPr>
+                <w:lang w:val="en-US"/>
+              </w:rPr>
+              <w:t>файлы</w:t>
+            </w:r>
+            <w:proofErr w:type="spellEnd"/>
+            <w:r>
+              <w:rPr>
+                <w:lang w:val="en-US"/>
+              </w:rPr>
+              <w:t xml:space="preserve"> </w:t>
+            </w:r>
+            <w:proofErr w:type="spellStart"/>
+            <w:r>
+              <w:rPr>
+                <w:lang w:val="en-US"/>
+              </w:rPr>
+              <w:t>ресурсов</w:t>
+            </w:r>
+            <w:proofErr w:type="spellEnd"/>
+          </w:p>
+        </w:tc>
+        <w:tc>
+          <w:tcPr>
+            <w:tcW w:w="5498" w:type="dxa"/>
+          </w:tcPr>
+          <w:p>
+            <w:pPr>
+              <w:rPr>
+                <w:lang w:val="be-BY"/>
+              </w:rPr>
+            </w:pPr>
+            <w:r>
+              <w:t xml:space="preserve">Обнаружен </w:t>
+            </w:r>
+            <w:r>
+              <w:rPr>
+                <w:lang w:val="en-US"/>
+              </w:rPr>
+              <w:t xml:space="preserve">google </w:t>
+            </w:r>
+            <w:proofErr w:type="spellStart"/>
+            <w:r>
+              <w:rPr>
+                <w:lang w:val="de-DE"/>
+              </w:rPr>
+              <w:t>apike</w:t>
+            </w:r>
+            <w:proofErr w:type="spellEnd"/>
+            <w:r>
+              <w:rPr>
+                <w:lang w:val="en-US"/>
+              </w:rPr>
+              <w:t xml:space="preserve">y </w:t>
+            </w:r>
+            <w:r>
+              <w:t xml:space="preserve">и </w:t>
+            </w:r>
+            <w:proofErr w:type="spellStart"/>
+            <w:r>
+              <w:rPr>
+                <w:lang w:val="de-DE"/>
+              </w:rPr>
+              <w:t>firebase</w:t>
+            </w:r>
+            <w:proofErr w:type="spellEnd"/>
+            <w:r>
+              <w:rPr>
+                <w:lang w:val="de-DE"/>
+              </w:rPr>
+              <w:t xml:space="preserve"> </w:t>
+            </w:r>
+            <w:proofErr w:type="spellStart"/>
+            <w:r>
+              <w:rPr>
+                <w:lang w:val="de-DE"/>
+              </w:rPr>
+              <w:t>database</w:t>
+            </w:r>
+            <w:proofErr w:type="spellEnd"/>
+            <w:r>
+              <w:rPr>
+                <w:lang w:val="de-DE"/>
+              </w:rPr>
+              <w:t xml:space="preserve"> </w:t>
+            </w:r>
+            <w:proofErr w:type="spellStart"/>
+            <w:r>
+              <w:rPr>
+                <w:lang w:val="de-DE"/>
+              </w:rPr>
+              <w:t>url</w:t>
+            </w:r>
+            <w:proofErr w:type="spellEnd"/>
+            <w:r>
+              <w:t xml:space="preserve"> </w:t>
+            </w:r>
+            <w:r>
+              <w:rPr>
+                <w:lang w:val="be-BY"/>
+              </w:rPr>
+              <w:t>в файлах ресурсов.</w:t>
+            </w:r>
+          </w:p>
+        </w:tc>
+      </w:tr>
+      <w:tr>
+        <w:tc>
+          <w:tcPr>
+            <w:tcW w:w="662" w:type="dxa"/>
+          </w:tcPr>
+          <w:p>
+            <w:r>
+              <w:t>1.2</w:t>
+            </w:r>
+          </w:p>
+        </w:tc>
+        <w:tc>
+          <w:tcPr>
+            <w:tcW w:w="3149" w:type="dxa"/>
+          </w:tcPr>
+          <w:p>
+            <w:pPr>
+              <w:rPr>
+                <w:lang w:val="en-US"/>
+              </w:rPr>
+            </w:pPr>
+            <w:r>
+              <w:t>Ф</w:t>
+            </w:r>
+            <w:proofErr w:type="spellStart"/>
+            <w:r>
+              <w:rPr>
+                <w:lang w:val="en-US"/>
+              </w:rPr>
+              <w:t>айлы</w:t>
+            </w:r>
+            <w:proofErr w:type="spellEnd"/>
+            <w:r>
+              <w:rPr>
+                <w:lang w:val="en-US"/>
+              </w:rPr>
+              <w:t xml:space="preserve"> </w:t>
+            </w:r>
+            <w:proofErr w:type="spellStart"/>
+            <w:r>
+              <w:rPr>
+                <w:lang w:val="en-US"/>
+              </w:rPr>
+              <w:t>отчетов</w:t>
+            </w:r>
+            <w:proofErr w:type="spellEnd"/>
+            <w:r>
+              <w:rPr>
+                <w:lang w:val="en-US"/>
+              </w:rPr>
+              <w:t xml:space="preserve"> (log files) STORAGE-</w:t>
+            </w:r>
+            <w:r>
+              <w:rPr>
+                <w:lang w:val="en-US"/>
+              </w:rPr>
+              <w:t>3</w:t>
+            </w:r>
+          </w:p>
+        </w:tc>
+        <w:tc>
+          <w:tcPr>
+            <w:tcW w:w="5498" w:type="dxa"/>
+          </w:tcPr>
+          <w:p>
+            <w:r>
+              <w:t>Отсутствуют</w:t>
+            </w:r>
+          </w:p>
+        </w:tc>
+      </w:tr>
+      <w:tr>
+        <w:tc>
+          <w:tcPr>
+            <w:tcW w:w="662" w:type="dxa"/>
+          </w:tcPr>
+          <w:p>
+            <w:r>
+              <w:t>1.3</w:t>
+            </w:r>
+          </w:p>
+        </w:tc>
+        <w:tc>
+          <w:tcPr>
+            <w:tcW w:w="3149" w:type="dxa"/>
+          </w:tcPr>
+          <w:p>
+            <w:r>
+              <w:t>П</w:t>
+            </w:r>
+            <w:r>
+              <w:t xml:space="preserve">ередача конфиденциальных данных третьей стороне </w:t>
+            </w:r>
+            <w:r>
+              <w:rPr>
+                <w:lang w:val="en-US"/>
+              </w:rPr>
+              <w:t>STORAGE</w:t>
+            </w:r>
+            <w:r>
+              <w:t>-4</w:t>
+            </w:r>
+          </w:p>
+        </w:tc>
+        <w:tc>
+          <w:tcPr>
+            <w:tcW w:w="5498" w:type="dxa"/>
+          </w:tcPr>
+          <w:p>
+            <w:proofErr w:type="spellStart"/>
+            <w:r>
+              <w:t>Отсутсвует</w:t>
+            </w:r>
+            <w:proofErr w:type="spellEnd"/>
+          </w:p>
+        </w:tc>
+      </w:tr>
+      <w:tr>
+        <w:tc>
+          <w:tcPr>
+            <w:tcW w:w="662" w:type="dxa"/>
+          </w:tcPr>
+          <w:p>
+            <w:r>
+              <w:t>1.4</w:t>
+            </w:r>
+          </w:p>
+        </w:tc>
+        <w:tc>
+          <w:tcPr>
+            <w:tcW w:w="3149" w:type="dxa"/>
+          </w:tcPr>
+          <w:p>
+            <w:r>
+              <w:t>П</w:t>
+            </w:r>
+            <w:r>
+              <w:t>оля ввода конфиденциальных данных STORAGE-5</w:t>
+            </w:r>
+          </w:p>
+        </w:tc>
+        <w:tc>
+          <w:tcPr>
+            <w:tcW w:w="5498" w:type="dxa"/>
+          </w:tcPr>
+          <w:p>
+            <w:r>
+              <w:t>Отсутствуют</w:t>
+            </w:r>
+          </w:p>
+        </w:tc>
+      </w:tr>
+      <w:tr>
+        <w:tc>
+          <w:tcPr>
+            <w:tcW w:w="662" w:type="dxa"/>
+          </w:tcPr>
+          <w:p>
+            <w:r>
+              <w:t>1.5</w:t>
+            </w:r>
+          </w:p>
+        </w:tc>
+        <w:tc>
+          <w:tcPr>
+            <w:tcW w:w="3149" w:type="dxa"/>
+          </w:tcPr>
+          <w:p>
+            <w:r>
+              <w:t>Б</w:t>
+            </w:r>
+            <w:r>
+              <w:t>езопасность межпроцессного взаимодействия STORAGE-6</w:t>
+            </w:r>
+          </w:p>
+        </w:tc>
+        <w:tc>
+          <w:tcPr>
+            <w:tcW w:w="5498" w:type="dxa"/>
+          </w:tcPr>
+          <w:p>
+            <w:r>
+              <w:t>Не замечено каких-либо нарушений и уязвимостей</w:t>
+            </w:r>
+          </w:p>
+        </w:tc>
+      </w:tr>
+      <w:tr>
+        <w:tc>
+          <w:tcPr>
+            <w:tcW w:w="662" w:type="dxa"/>
+          </w:tcPr>
+          <w:p>
+            <w:r>
+              <w:t>1.6</w:t>
+            </w:r>
+          </w:p>
+        </w:tc>
+        <w:tc>
+          <w:tcPr>
+            <w:tcW w:w="3149" w:type="dxa"/>
+          </w:tcPr>
+          <w:p>
+            <w:r>
+              <w:t>Б</w:t>
+            </w:r>
+            <w:r>
+              <w:t>езопасность данных</w:t>
+            </w:r>
+            <w:r>
+              <w:t xml:space="preserve"> в пользовательском интерфейсе STORAGE-7</w:t>
+            </w:r>
+          </w:p>
+        </w:tc>
+        <w:tc>
+          <w:tcPr>
+            <w:tcW w:w="5498" w:type="dxa"/>
+          </w:tcPr>
+          <w:p>
+            <w:r>
+              <w:t>Не требуется</w:t>
+            </w:r>
+          </w:p>
+        </w:tc>
+      </w:tr>
+      <w:tr>
+        <w:tc>
+          <w:tcPr>
+            <w:tcW w:w="662" w:type="dxa"/>
+          </w:tcPr>
+          <w:p>
+            <w:r>
+              <w:t>1.7</w:t>
+            </w:r>
+          </w:p>
+        </w:tc>
+        <w:tc>
+          <w:tcPr>
+            <w:tcW w:w="3149" w:type="dxa"/>
+          </w:tcPr>
+          <w:p>
+            <w:r>
+              <w:t>Резервное копирование</w:t>
+            </w:r>
+            <w:r>
+              <w:t xml:space="preserve"> STORAGE-8</w:t>
+            </w:r>
+          </w:p>
+        </w:tc>
+        <w:tc>
+          <w:tcPr>
+            <w:tcW w:w="5498" w:type="dxa"/>
+          </w:tcPr>
+          <w:p>
+            <w:r>
+              <w:t>Все конфиденциальные данные успешно утекли в созданную резервную копию.</w:t>
+            </w:r>
             <w:bookmarkStart w:id="0" w:name="_GoBack"/>
             <w:bookmarkEnd w:id="0"/>
           </w:p>
-        </w:tc>
-      </w:tr>
-      <w:tr>
-        <w:tc>
-          <w:tcPr>
-            <w:tcW w:w="662" w:type="dxa"/>
-          </w:tcPr>
-          <w:p>
-            <w:r>
-              <w:t>1.1.5</w:t>
-            </w:r>
-          </w:p>
-        </w:tc>
-        <w:tc>
-          <w:tcPr>
-            <w:tcW w:w="3149" w:type="dxa"/>
-          </w:tcPr>
-          <w:p>
-            <w:pPr>
-              <w:rPr>
-                <w:lang w:val="en-US"/>
-              </w:rPr>
-            </w:pPr>
-            <w:proofErr w:type="spellStart"/>
-            <w:r>
-              <w:rPr>
-                <w:lang w:val="en-US"/>
-              </w:rPr>
-              <w:t>файлы</w:t>
-            </w:r>
-            <w:proofErr w:type="spellEnd"/>
-            <w:r>
-              <w:rPr>
-                <w:lang w:val="en-US"/>
-              </w:rPr>
-              <w:t xml:space="preserve"> </w:t>
-            </w:r>
-            <w:proofErr w:type="spellStart"/>
-            <w:r>
-              <w:rPr>
-                <w:lang w:val="en-US"/>
-              </w:rPr>
-              <w:t>ресурсов</w:t>
-            </w:r>
-            <w:proofErr w:type="spellEnd"/>
-          </w:p>
-        </w:tc>
-        <w:tc>
-          <w:tcPr>
-            <w:tcW w:w="5498" w:type="dxa"/>
-          </w:tcPr>
-          <w:p>
-            <w:pPr>
-              <w:rPr>
-                <w:lang w:val="be-BY"/>
-              </w:rPr>
-            </w:pPr>
-            <w:r>
-              <w:t xml:space="preserve">Обнаружен </w:t>
-            </w:r>
-            <w:r>
-              <w:rPr>
-                <w:lang w:val="en-US"/>
-              </w:rPr>
-              <w:t xml:space="preserve">google </w:t>
-            </w:r>
-            <w:proofErr w:type="spellStart"/>
-            <w:r>
-              <w:rPr>
-                <w:lang w:val="de-DE"/>
-              </w:rPr>
-              <w:t>apike</w:t>
-            </w:r>
-            <w:proofErr w:type="spellEnd"/>
-            <w:r>
-              <w:rPr>
-                <w:lang w:val="en-US"/>
-              </w:rPr>
-              <w:t xml:space="preserve">y </w:t>
-            </w:r>
-            <w:r>
-              <w:t xml:space="preserve">и </w:t>
-            </w:r>
-            <w:proofErr w:type="spellStart"/>
-            <w:r>
-              <w:rPr>
-                <w:lang w:val="de-DE"/>
-              </w:rPr>
-              <w:t>firebase</w:t>
-            </w:r>
-            <w:proofErr w:type="spellEnd"/>
-            <w:r>
-              <w:rPr>
-                <w:lang w:val="de-DE"/>
-              </w:rPr>
-              <w:t xml:space="preserve"> </w:t>
-            </w:r>
-            <w:proofErr w:type="spellStart"/>
-            <w:r>
-              <w:rPr>
-                <w:lang w:val="de-DE"/>
-              </w:rPr>
-              <w:t>database</w:t>
-            </w:r>
-            <w:proofErr w:type="spellEnd"/>
-            <w:r>
-              <w:rPr>
-                <w:lang w:val="de-DE"/>
-              </w:rPr>
-              <w:t xml:space="preserve"> </w:t>
-            </w:r>
-            <w:proofErr w:type="spellStart"/>
-            <w:r>
-              <w:rPr>
-                <w:lang w:val="de-DE"/>
-              </w:rPr>
-              <w:t>url</w:t>
-            </w:r>
-            <w:proofErr w:type="spellEnd"/>
-            <w:r>
-              <w:t xml:space="preserve"> </w:t>
-            </w:r>
-            <w:r>
-              <w:rPr>
-                <w:lang w:val="be-BY"/>
-              </w:rPr>
-              <w:t>в файлах ресурсов.</w:t>
-            </w:r>
-          </w:p>
-        </w:tc>
-      </w:tr>
-      <w:tr>
-        <w:tc>
-          <w:tcPr>
-            <w:tcW w:w="662" w:type="dxa"/>
-          </w:tcPr>
-          <w:p>
-            <w:r>
-              <w:t>1.2</w:t>
-            </w:r>
-          </w:p>
-        </w:tc>
-        <w:tc>
-          <w:tcPr>
-            <w:tcW w:w="3149" w:type="dxa"/>
-          </w:tcPr>
-          <w:p>
-            <w:pPr>
-              <w:rPr>
-                <w:lang w:val="en-US"/>
-              </w:rPr>
-            </w:pPr>
-            <w:r>
-              <w:t>Ф</w:t>
-            </w:r>
-            <w:proofErr w:type="spellStart"/>
-            <w:r>
-              <w:rPr>
-                <w:lang w:val="en-US"/>
-              </w:rPr>
-              <w:t>айлы</w:t>
-            </w:r>
-            <w:proofErr w:type="spellEnd"/>
-            <w:r>
-              <w:rPr>
-                <w:lang w:val="en-US"/>
-              </w:rPr>
-              <w:t xml:space="preserve"> </w:t>
-            </w:r>
-            <w:proofErr w:type="spellStart"/>
-            <w:r>
-              <w:rPr>
-                <w:lang w:val="en-US"/>
-              </w:rPr>
-              <w:t>отчетов</w:t>
-            </w:r>
-            <w:proofErr w:type="spellEnd"/>
-            <w:r>
-              <w:rPr>
-                <w:lang w:val="en-US"/>
-              </w:rPr>
-              <w:t xml:space="preserve"> (log files) STORAGE-</w:t>
-            </w:r>
-            <w:r>
-              <w:rPr>
-                <w:lang w:val="en-US"/>
-              </w:rPr>
-              <w:t>3</w:t>
-            </w:r>
-          </w:p>
-        </w:tc>
-        <w:tc>
-          <w:tcPr>
-            <w:tcW w:w="5498" w:type="dxa"/>
-          </w:tcPr>
-          <w:p>
-            <w:pPr>
-              <w:rPr>
-                <w:lang w:val="en-US"/>
-              </w:rPr>
-            </w:pPr>
-          </w:p>
-        </w:tc>
-      </w:tr>
-      <w:tr>
-        <w:tc>
-          <w:tcPr>
-            <w:tcW w:w="662" w:type="dxa"/>
-          </w:tcPr>
-          <w:p>
-            <w:r>
-              <w:t>1.3</w:t>
-            </w:r>
-          </w:p>
-        </w:tc>
-        <w:tc>
-          <w:tcPr>
-            <w:tcW w:w="3149" w:type="dxa"/>
-          </w:tcPr>
-          <w:p>
-            <w:r>
-              <w:t>П</w:t>
-            </w:r>
-            <w:r>
-              <w:t xml:space="preserve">ередача конфиденциальных данных третьей стороне </w:t>
-            </w:r>
-            <w:r>
-              <w:rPr>
-                <w:lang w:val="en-US"/>
-              </w:rPr>
-              <w:t>STORAGE</w:t>
-            </w:r>
-            <w:r>
-              <w:t>-4</w:t>
-            </w:r>
-          </w:p>
-        </w:tc>
-        <w:tc>
-          <w:tcPr>
-            <w:tcW w:w="5498" w:type="dxa"/>
-          </w:tcPr>
-          <w:p/>
-        </w:tc>
-      </w:tr>
-      <w:tr>
-        <w:tc>
-          <w:tcPr>
-            <w:tcW w:w="662" w:type="dxa"/>
-          </w:tcPr>
-          <w:p>
-            <w:r>
-              <w:t>1.4</w:t>
-            </w:r>
-          </w:p>
-        </w:tc>
-        <w:tc>
-          <w:tcPr>
-            <w:tcW w:w="3149" w:type="dxa"/>
-          </w:tcPr>
-          <w:p>
-            <w:r>
-              <w:t>П</w:t>
-            </w:r>
-            <w:r>
-              <w:t>оля ввода конфиденциальных данных STORAGE-5</w:t>
-            </w:r>
-          </w:p>
-        </w:tc>
-        <w:tc>
-          <w:tcPr>
-            <w:tcW w:w="5498" w:type="dxa"/>
-          </w:tcPr>
-          <w:p/>
-        </w:tc>
-      </w:tr>
-      <w:tr>
-        <w:tc>
-          <w:tcPr>
-            <w:tcW w:w="662" w:type="dxa"/>
-          </w:tcPr>
-          <w:p>
-            <w:r>
-              <w:t>1.5</w:t>
-            </w:r>
-          </w:p>
-        </w:tc>
-        <w:tc>
-          <w:tcPr>
-            <w:tcW w:w="3149" w:type="dxa"/>
-          </w:tcPr>
-          <w:p>
-            <w:r>
-              <w:t>Б</w:t>
-            </w:r>
-            <w:r>
-              <w:t>езопасность межпроцессного взаимодействия STORAGE-6</w:t>
-            </w:r>
-          </w:p>
-        </w:tc>
-        <w:tc>
-          <w:tcPr>
-            <w:tcW w:w="5498" w:type="dxa"/>
-          </w:tcPr>
-          <w:p/>
-        </w:tc>
-      </w:tr>
-      <w:tr>
-        <w:tc>
-          <w:tcPr>
-            <w:tcW w:w="662" w:type="dxa"/>
-          </w:tcPr>
-          <w:p>
-            <w:r>
-              <w:t>1.6</w:t>
-            </w:r>
-          </w:p>
-        </w:tc>
-        <w:tc>
-          <w:tcPr>
-            <w:tcW w:w="3149" w:type="dxa"/>
-          </w:tcPr>
-          <w:p>
-            <w:r>
-              <w:t>Б</w:t>
-            </w:r>
-            <w:r>
-              <w:t>езопасность данных</w:t>
-            </w:r>
-            <w:r>
-              <w:t xml:space="preserve"> в пользовательском интерфейсе STORAGE-7</w:t>
-            </w:r>
-          </w:p>
-        </w:tc>
-        <w:tc>
-          <w:tcPr>
-            <w:tcW w:w="5498" w:type="dxa"/>
-          </w:tcPr>
-          <w:p/>
-        </w:tc>
-      </w:tr>
-      <w:tr>
-        <w:tc>
-          <w:tcPr>
-            <w:tcW w:w="662" w:type="dxa"/>
-          </w:tcPr>
-          <w:p>
-            <w:r>
-              <w:t>1.7</w:t>
-            </w:r>
-          </w:p>
-        </w:tc>
-        <w:tc>
-          <w:tcPr>
-            <w:tcW w:w="3149" w:type="dxa"/>
-          </w:tcPr>
-          <w:p>
-            <w:r>
-              <w:t>Резервное копирование</w:t>
-            </w:r>
-            <w:r>
-              <w:t xml:space="preserve"> STORAGE-8</w:t>
-            </w:r>
-          </w:p>
-        </w:tc>
-        <w:tc>
-          <w:tcPr>
-            <w:tcW w:w="5498" w:type="dxa"/>
-          </w:tcPr>
-          <w:p/>
         </w:tc>
       </w:tr>
       <w:tr>

</xml_diff>